<commit_message>
maj ajout des conseils de rédactions de YL
</commit_message>
<xml_diff>
--- a/Rapport Stage/Rapportstage.docx
+++ b/Rapport Stage/Rapportstage.docx
@@ -469,11 +469,22 @@
     </w:p>
     <w:p>
       <w:r>
-        <w:t>Je remercie ???, professeur à l’université de m’avoir été encadré.</w:t>
+        <w:t>Je remercie </w:t>
+      </w:r>
+      <w:r>
+        <w:t>Benoit Martin,</w:t>
+      </w:r>
+      <w:r>
+        <w:t xml:space="preserve"> professeur à l’université de m’avoir été enca</w:t>
+      </w:r>
+      <w:bookmarkStart w:id="5" w:name="_GoBack"/>
+      <w:bookmarkEnd w:id="5"/>
+      <w:r>
+        <w:t>dré.</w:t>
       </w:r>
     </w:p>
-    <w:bookmarkStart w:id="5" w:name="_Toc204528680" w:displacedByCustomXml="next"/>
     <w:bookmarkStart w:id="6" w:name="_Toc204608242" w:displacedByCustomXml="next"/>
+    <w:bookmarkStart w:id="7" w:name="_Toc204528680" w:displacedByCustomXml="next"/>
     <w:sdt>
       <w:sdtPr>
         <w:rPr>
@@ -499,8 +510,8 @@
           <w:r>
             <w:t>Sommaire</w:t>
           </w:r>
+          <w:bookmarkEnd w:id="7"/>
           <w:bookmarkEnd w:id="6"/>
-          <w:bookmarkEnd w:id="5"/>
         </w:p>
         <w:p>
           <w:pPr>
@@ -2076,14 +2087,14 @@
       <w:pPr>
         <w:pStyle w:val="Titre1"/>
       </w:pPr>
-      <w:bookmarkStart w:id="7" w:name="_Toc204528681"/>
-      <w:bookmarkStart w:id="8" w:name="_Toc204608243"/>
+      <w:bookmarkStart w:id="8" w:name="_Toc204528681"/>
+      <w:bookmarkStart w:id="9" w:name="_Toc204608243"/>
       <w:r>
         <w:lastRenderedPageBreak/>
         <w:t>Table des illustrations</w:t>
       </w:r>
-      <w:bookmarkEnd w:id="7"/>
       <w:bookmarkEnd w:id="8"/>
+      <w:bookmarkEnd w:id="9"/>
     </w:p>
     <w:p>
       <w:pPr>
@@ -5282,9 +5293,9 @@
       <w:pPr>
         <w:pStyle w:val="Titre1"/>
       </w:pPr>
-      <w:bookmarkStart w:id="9" w:name="_Toc195501185"/>
-      <w:bookmarkStart w:id="10" w:name="_Toc204528682"/>
-      <w:bookmarkStart w:id="11" w:name="_Toc204608244"/>
+      <w:bookmarkStart w:id="10" w:name="_Toc195501185"/>
+      <w:bookmarkStart w:id="11" w:name="_Toc204528682"/>
+      <w:bookmarkStart w:id="12" w:name="_Toc204608244"/>
       <w:r>
         <w:lastRenderedPageBreak/>
         <w:t>I</w:t>
@@ -5294,9 +5305,9 @@
       </w:r>
       <w:bookmarkEnd w:id="0"/>
       <w:bookmarkEnd w:id="4"/>
-      <w:bookmarkEnd w:id="9"/>
       <w:bookmarkEnd w:id="10"/>
       <w:bookmarkEnd w:id="11"/>
+      <w:bookmarkEnd w:id="12"/>
     </w:p>
     <w:p>
       <w:r>
@@ -5461,11 +5472,11 @@
       <w:pPr>
         <w:pStyle w:val="Titre1"/>
       </w:pPr>
-      <w:bookmarkStart w:id="12" w:name="_Toc195466858"/>
-      <w:bookmarkStart w:id="13" w:name="_Toc195466936"/>
-      <w:bookmarkStart w:id="14" w:name="_Toc195501186"/>
-      <w:bookmarkStart w:id="15" w:name="_Toc204528683"/>
-      <w:bookmarkStart w:id="16" w:name="_Toc204608245"/>
+      <w:bookmarkStart w:id="13" w:name="_Toc195466858"/>
+      <w:bookmarkStart w:id="14" w:name="_Toc195466936"/>
+      <w:bookmarkStart w:id="15" w:name="_Toc195501186"/>
+      <w:bookmarkStart w:id="16" w:name="_Toc204528683"/>
+      <w:bookmarkStart w:id="17" w:name="_Toc204608245"/>
       <w:r>
         <w:lastRenderedPageBreak/>
         <w:t xml:space="preserve">Présentation </w:t>
@@ -5476,52 +5487,52 @@
       <w:r>
         <w:t>Atos</w:t>
       </w:r>
-      <w:bookmarkEnd w:id="12"/>
       <w:bookmarkEnd w:id="13"/>
       <w:bookmarkEnd w:id="14"/>
       <w:bookmarkEnd w:id="15"/>
       <w:bookmarkEnd w:id="16"/>
+      <w:bookmarkEnd w:id="17"/>
     </w:p>
     <w:p>
       <w:pPr>
         <w:pStyle w:val="Titre1"/>
       </w:pPr>
-      <w:bookmarkStart w:id="17" w:name="_Toc195501187"/>
-      <w:bookmarkStart w:id="18" w:name="_Toc204528684"/>
-      <w:bookmarkStart w:id="19" w:name="_Toc204608246"/>
+      <w:bookmarkStart w:id="18" w:name="_Toc195501187"/>
+      <w:bookmarkStart w:id="19" w:name="_Toc204528684"/>
+      <w:bookmarkStart w:id="20" w:name="_Toc204608246"/>
       <w:r>
         <w:lastRenderedPageBreak/>
         <w:t>Sujet</w:t>
       </w:r>
-      <w:bookmarkEnd w:id="17"/>
       <w:bookmarkEnd w:id="18"/>
       <w:bookmarkEnd w:id="19"/>
+      <w:bookmarkEnd w:id="20"/>
     </w:p>
     <w:p>
       <w:pPr>
         <w:pStyle w:val="Titre1"/>
       </w:pPr>
-      <w:bookmarkStart w:id="20" w:name="_Toc204528685"/>
-      <w:bookmarkStart w:id="21" w:name="_Toc204608247"/>
-      <w:bookmarkStart w:id="22" w:name="_Toc195501188"/>
+      <w:bookmarkStart w:id="21" w:name="_Toc204528685"/>
+      <w:bookmarkStart w:id="22" w:name="_Toc204608247"/>
+      <w:bookmarkStart w:id="23" w:name="_Toc195501188"/>
       <w:r>
         <w:lastRenderedPageBreak/>
         <w:t>Développement et mise à jour du Portail des Lorrains</w:t>
       </w:r>
-      <w:bookmarkEnd w:id="20"/>
       <w:bookmarkEnd w:id="21"/>
+      <w:bookmarkEnd w:id="22"/>
     </w:p>
     <w:p>
       <w:pPr>
         <w:pStyle w:val="Titre2"/>
       </w:pPr>
-      <w:bookmarkStart w:id="23" w:name="_Toc204528686"/>
-      <w:bookmarkStart w:id="24" w:name="_Toc204608248"/>
+      <w:bookmarkStart w:id="24" w:name="_Toc204528686"/>
+      <w:bookmarkStart w:id="25" w:name="_Toc204608248"/>
       <w:r>
         <w:t>Présentation de la situation</w:t>
       </w:r>
-      <w:bookmarkEnd w:id="23"/>
       <w:bookmarkEnd w:id="24"/>
+      <w:bookmarkEnd w:id="25"/>
     </w:p>
     <w:p>
       <w:r>
@@ -5593,25 +5604,25 @@
       <w:pPr>
         <w:pStyle w:val="Titre2"/>
       </w:pPr>
-      <w:bookmarkStart w:id="25" w:name="_Toc204528687"/>
-      <w:bookmarkStart w:id="26" w:name="_Toc204608249"/>
+      <w:bookmarkStart w:id="26" w:name="_Toc204528687"/>
+      <w:bookmarkStart w:id="27" w:name="_Toc204608249"/>
       <w:r>
         <w:t>Gestion de projet</w:t>
       </w:r>
-      <w:bookmarkEnd w:id="25"/>
       <w:bookmarkEnd w:id="26"/>
+      <w:bookmarkEnd w:id="27"/>
     </w:p>
     <w:p>
       <w:pPr>
         <w:pStyle w:val="Titre3"/>
       </w:pPr>
-      <w:bookmarkStart w:id="27" w:name="_Toc204528688"/>
-      <w:bookmarkStart w:id="28" w:name="_Toc204608250"/>
+      <w:bookmarkStart w:id="28" w:name="_Toc204528688"/>
+      <w:bookmarkStart w:id="29" w:name="_Toc204608250"/>
       <w:r>
         <w:t>Cycle de vie d’un projet</w:t>
       </w:r>
-      <w:bookmarkEnd w:id="27"/>
       <w:bookmarkEnd w:id="28"/>
+      <w:bookmarkEnd w:id="29"/>
     </w:p>
     <w:p>
       <w:r>
@@ -7124,28 +7135,41 @@
       <w:pPr>
         <w:pStyle w:val="Lgende"/>
       </w:pPr>
-      <w:bookmarkStart w:id="29" w:name="_Ref201334508"/>
-      <w:bookmarkStart w:id="30" w:name="_Toc195492117"/>
-      <w:bookmarkStart w:id="31" w:name="_Ref201334500"/>
-      <w:bookmarkStart w:id="32" w:name="_Toc204528282"/>
+      <w:bookmarkStart w:id="30" w:name="_Ref201334508"/>
+      <w:bookmarkStart w:id="31" w:name="_Toc195492117"/>
+      <w:bookmarkStart w:id="32" w:name="_Ref201334500"/>
+      <w:bookmarkStart w:id="33" w:name="_Toc204528282"/>
       <w:r>
         <w:t xml:space="preserve">Figure </w:t>
       </w:r>
-      <w:fldSimple w:instr=" SEQ Figure \* ARABIC ">
-        <w:r>
-          <w:rPr>
-            <w:noProof/>
-          </w:rPr>
-          <w:t>1</w:t>
-        </w:r>
-      </w:fldSimple>
-      <w:bookmarkEnd w:id="29"/>
+      <w:r>
+        <w:fldChar w:fldCharType="begin"/>
+      </w:r>
+      <w:r>
+        <w:instrText xml:space="preserve"> SEQ Figure \* ARABIC </w:instrText>
+      </w:r>
+      <w:r>
+        <w:fldChar w:fldCharType="separate"/>
+      </w:r>
+      <w:r>
+        <w:rPr>
+          <w:noProof/>
+        </w:rPr>
+        <w:t>1</w:t>
+      </w:r>
+      <w:r>
+        <w:rPr>
+          <w:noProof/>
+        </w:rPr>
+        <w:fldChar w:fldCharType="end"/>
+      </w:r>
+      <w:bookmarkEnd w:id="30"/>
       <w:r>
         <w:t xml:space="preserve"> - Cycle de vie d'un projet</w:t>
       </w:r>
-      <w:bookmarkEnd w:id="30"/>
       <w:bookmarkEnd w:id="31"/>
       <w:bookmarkEnd w:id="32"/>
+      <w:bookmarkEnd w:id="33"/>
     </w:p>
     <w:p>
       <w:pPr>
@@ -7206,12 +7230,12 @@
       <w:pPr>
         <w:pStyle w:val="Titre3"/>
       </w:pPr>
-      <w:bookmarkStart w:id="33" w:name="_Toc204608251"/>
+      <w:bookmarkStart w:id="34" w:name="_Toc204608251"/>
       <w:r>
         <w:lastRenderedPageBreak/>
         <w:t>Gestion du portail des lorrains</w:t>
       </w:r>
-      <w:bookmarkEnd w:id="33"/>
+      <w:bookmarkEnd w:id="34"/>
     </w:p>
     <w:p>
       <w:r>
@@ -7238,8 +7262,8 @@
       <w:pPr>
         <w:pStyle w:val="Titre2"/>
       </w:pPr>
-      <w:bookmarkStart w:id="34" w:name="_Toc204528689"/>
-      <w:bookmarkStart w:id="35" w:name="_Toc204608252"/>
+      <w:bookmarkStart w:id="35" w:name="_Toc204528689"/>
+      <w:bookmarkStart w:id="36" w:name="_Toc204608252"/>
       <w:r>
         <w:t>Outil</w:t>
       </w:r>
@@ -7249,29 +7273,29 @@
       <w:r>
         <w:t xml:space="preserve"> </w:t>
       </w:r>
-      <w:bookmarkEnd w:id="34"/>
+      <w:bookmarkEnd w:id="35"/>
       <w:r>
         <w:t>utilisés</w:t>
       </w:r>
-      <w:bookmarkEnd w:id="35"/>
+      <w:bookmarkEnd w:id="36"/>
     </w:p>
     <w:p>
       <w:pPr>
         <w:pStyle w:val="Titre3"/>
       </w:pPr>
-      <w:bookmarkStart w:id="36" w:name="_Toc195466861"/>
-      <w:bookmarkStart w:id="37" w:name="_Toc195466939"/>
-      <w:bookmarkStart w:id="38" w:name="_Toc195501190"/>
-      <w:bookmarkStart w:id="39" w:name="_Toc204528690"/>
-      <w:bookmarkStart w:id="40" w:name="_Toc204608253"/>
+      <w:bookmarkStart w:id="37" w:name="_Toc195466861"/>
+      <w:bookmarkStart w:id="38" w:name="_Toc195466939"/>
+      <w:bookmarkStart w:id="39" w:name="_Toc195501190"/>
+      <w:bookmarkStart w:id="40" w:name="_Toc204528690"/>
+      <w:bookmarkStart w:id="41" w:name="_Toc204608253"/>
       <w:r>
         <w:t>Jahia</w:t>
       </w:r>
-      <w:bookmarkEnd w:id="36"/>
       <w:bookmarkEnd w:id="37"/>
       <w:bookmarkEnd w:id="38"/>
       <w:bookmarkEnd w:id="39"/>
       <w:bookmarkEnd w:id="40"/>
+      <w:bookmarkEnd w:id="41"/>
     </w:p>
     <w:p>
       <w:r>
@@ -7321,18 +7345,18 @@
       <w:pPr>
         <w:pStyle w:val="Titre4"/>
       </w:pPr>
-      <w:bookmarkStart w:id="41" w:name="_Toc195466862"/>
-      <w:bookmarkStart w:id="42" w:name="_Toc195466940"/>
-      <w:bookmarkStart w:id="43" w:name="_Toc195501191"/>
-      <w:bookmarkStart w:id="44" w:name="_Toc204528691"/>
+      <w:bookmarkStart w:id="42" w:name="_Toc195466862"/>
+      <w:bookmarkStart w:id="43" w:name="_Toc195466940"/>
+      <w:bookmarkStart w:id="44" w:name="_Toc195501191"/>
+      <w:bookmarkStart w:id="45" w:name="_Toc204528691"/>
       <w:r>
         <w:lastRenderedPageBreak/>
         <w:t>Développement</w:t>
       </w:r>
-      <w:bookmarkEnd w:id="41"/>
       <w:bookmarkEnd w:id="42"/>
       <w:bookmarkEnd w:id="43"/>
       <w:bookmarkEnd w:id="44"/>
+      <w:bookmarkEnd w:id="45"/>
     </w:p>
     <w:p>
       <w:r>
@@ -7366,17 +7390,17 @@
       <w:pPr>
         <w:pStyle w:val="Titre4"/>
       </w:pPr>
-      <w:bookmarkStart w:id="45" w:name="_Toc195466864"/>
-      <w:bookmarkStart w:id="46" w:name="_Toc195466942"/>
-      <w:bookmarkStart w:id="47" w:name="_Toc195501192"/>
-      <w:bookmarkStart w:id="48" w:name="_Toc204528692"/>
+      <w:bookmarkStart w:id="46" w:name="_Toc195466864"/>
+      <w:bookmarkStart w:id="47" w:name="_Toc195466942"/>
+      <w:bookmarkStart w:id="48" w:name="_Toc195501192"/>
+      <w:bookmarkStart w:id="49" w:name="_Toc204528692"/>
       <w:r>
         <w:t>Syntaxe</w:t>
       </w:r>
-      <w:bookmarkEnd w:id="45"/>
       <w:bookmarkEnd w:id="46"/>
       <w:bookmarkEnd w:id="47"/>
       <w:bookmarkEnd w:id="48"/>
+      <w:bookmarkEnd w:id="49"/>
     </w:p>
     <w:p>
       <w:pPr>
@@ -8068,27 +8092,40 @@
         <w:keepNext/>
         <w:keepLines/>
       </w:pPr>
-      <w:bookmarkStart w:id="49" w:name="_Toc204528283"/>
+      <w:bookmarkStart w:id="50" w:name="_Toc204528283"/>
       <w:r>
         <w:t xml:space="preserve">Figure </w:t>
       </w:r>
-      <w:fldSimple w:instr=" SEQ Figure \* ARABIC ">
-        <w:r>
-          <w:rPr>
-            <w:noProof/>
-          </w:rPr>
-          <w:t>2</w:t>
-        </w:r>
-      </w:fldSimple>
+      <w:r>
+        <w:fldChar w:fldCharType="begin"/>
+      </w:r>
+      <w:r>
+        <w:instrText xml:space="preserve"> SEQ Figure \* ARABIC </w:instrText>
+      </w:r>
+      <w:r>
+        <w:fldChar w:fldCharType="separate"/>
+      </w:r>
+      <w:r>
+        <w:rPr>
+          <w:noProof/>
+        </w:rPr>
+        <w:t>2</w:t>
+      </w:r>
+      <w:r>
+        <w:rPr>
+          <w:noProof/>
+        </w:rPr>
+        <w:fldChar w:fldCharType="end"/>
+      </w:r>
       <w:r>
         <w:t xml:space="preserve"> - Schéma explicatif se basant sur une vue éclipse</w:t>
       </w:r>
-      <w:bookmarkEnd w:id="49"/>
+      <w:bookmarkEnd w:id="50"/>
     </w:p>
     <w:p/>
-    <w:bookmarkStart w:id="50" w:name="_Toc195466863"/>
-    <w:bookmarkStart w:id="51" w:name="_Toc195466941"/>
-    <w:bookmarkStart w:id="52" w:name="_Toc195501193"/>
+    <w:bookmarkStart w:id="51" w:name="_Toc195466863"/>
+    <w:bookmarkStart w:id="52" w:name="_Toc195466941"/>
+    <w:bookmarkStart w:id="53" w:name="_Toc195501193"/>
     <w:p>
       <w:pPr>
         <w:keepNext/>
@@ -8745,36 +8782,49 @@
         <w:keepNext/>
         <w:keepLines/>
       </w:pPr>
-      <w:bookmarkStart w:id="53" w:name="_Toc204528284"/>
+      <w:bookmarkStart w:id="54" w:name="_Toc204528284"/>
       <w:r>
         <w:t xml:space="preserve">Figure </w:t>
       </w:r>
-      <w:fldSimple w:instr=" SEQ Figure \* ARABIC ">
-        <w:r>
-          <w:rPr>
-            <w:noProof/>
-          </w:rPr>
-          <w:t>3</w:t>
-        </w:r>
-      </w:fldSimple>
+      <w:r>
+        <w:fldChar w:fldCharType="begin"/>
+      </w:r>
+      <w:r>
+        <w:instrText xml:space="preserve"> SEQ Figure \* ARABIC </w:instrText>
+      </w:r>
+      <w:r>
+        <w:fldChar w:fldCharType="separate"/>
+      </w:r>
+      <w:r>
+        <w:rPr>
+          <w:noProof/>
+        </w:rPr>
+        <w:t>3</w:t>
+      </w:r>
+      <w:r>
+        <w:rPr>
+          <w:noProof/>
+        </w:rPr>
+        <w:fldChar w:fldCharType="end"/>
+      </w:r>
       <w:r>
         <w:t xml:space="preserve"> - Détail d'un module</w:t>
       </w:r>
-      <w:bookmarkEnd w:id="53"/>
+      <w:bookmarkEnd w:id="54"/>
     </w:p>
     <w:p/>
     <w:p>
       <w:pPr>
         <w:pStyle w:val="Titre4"/>
       </w:pPr>
-      <w:bookmarkStart w:id="54" w:name="_Toc204528693"/>
+      <w:bookmarkStart w:id="55" w:name="_Toc204528693"/>
       <w:r>
         <w:t>Module</w:t>
       </w:r>
-      <w:bookmarkEnd w:id="50"/>
       <w:bookmarkEnd w:id="51"/>
       <w:bookmarkEnd w:id="52"/>
-      <w:bookmarkEnd w:id="54"/>
+      <w:bookmarkEnd w:id="53"/>
+      <w:bookmarkEnd w:id="55"/>
     </w:p>
     <w:p>
       <w:r>
@@ -8792,17 +8842,17 @@
       <w:pPr>
         <w:pStyle w:val="Titre4"/>
       </w:pPr>
-      <w:bookmarkStart w:id="55" w:name="_Toc195466865"/>
-      <w:bookmarkStart w:id="56" w:name="_Toc195466943"/>
-      <w:bookmarkStart w:id="57" w:name="_Toc195501194"/>
-      <w:bookmarkStart w:id="58" w:name="_Toc204528694"/>
+      <w:bookmarkStart w:id="56" w:name="_Toc195466865"/>
+      <w:bookmarkStart w:id="57" w:name="_Toc195466943"/>
+      <w:bookmarkStart w:id="58" w:name="_Toc195501194"/>
+      <w:bookmarkStart w:id="59" w:name="_Toc204528694"/>
       <w:r>
         <w:t>Template</w:t>
       </w:r>
-      <w:bookmarkEnd w:id="55"/>
       <w:bookmarkEnd w:id="56"/>
       <w:bookmarkEnd w:id="57"/>
       <w:bookmarkEnd w:id="58"/>
+      <w:bookmarkEnd w:id="59"/>
     </w:p>
     <w:p>
       <w:r>
@@ -8820,11 +8870,11 @@
       <w:pPr>
         <w:pStyle w:val="Titre4"/>
       </w:pPr>
-      <w:bookmarkStart w:id="59" w:name="_Toc204528695"/>
+      <w:bookmarkStart w:id="60" w:name="_Toc204528695"/>
       <w:r>
         <w:t>Portlet</w:t>
       </w:r>
-      <w:bookmarkEnd w:id="59"/>
+      <w:bookmarkEnd w:id="60"/>
     </w:p>
     <w:p>
       <w:r>
@@ -8835,29 +8885,29 @@
       <w:pPr>
         <w:pStyle w:val="Titre4"/>
       </w:pPr>
-      <w:bookmarkStart w:id="60" w:name="_Toc195501195"/>
-      <w:bookmarkStart w:id="61" w:name="_Toc204528696"/>
+      <w:bookmarkStart w:id="61" w:name="_Toc195501195"/>
+      <w:bookmarkStart w:id="62" w:name="_Toc204528696"/>
       <w:r>
         <w:lastRenderedPageBreak/>
         <w:t>Les trois types de requêtes possibles sous Jahia</w:t>
       </w:r>
-      <w:bookmarkEnd w:id="60"/>
       <w:bookmarkEnd w:id="61"/>
+      <w:bookmarkEnd w:id="62"/>
     </w:p>
     <w:p>
       <w:pPr>
         <w:pStyle w:val="Titre5"/>
       </w:pPr>
-      <w:bookmarkStart w:id="62" w:name="_Toc195501196"/>
-      <w:bookmarkStart w:id="63" w:name="_Toc204528697"/>
+      <w:bookmarkStart w:id="63" w:name="_Toc195501196"/>
+      <w:bookmarkStart w:id="64" w:name="_Toc204528697"/>
       <w:r>
         <w:t xml:space="preserve">Le </w:t>
       </w:r>
-      <w:bookmarkEnd w:id="62"/>
+      <w:bookmarkEnd w:id="63"/>
       <w:r>
         <w:t>SQL 2</w:t>
       </w:r>
-      <w:bookmarkEnd w:id="63"/>
+      <w:bookmarkEnd w:id="64"/>
     </w:p>
     <w:p>
       <w:r>
@@ -8869,16 +8919,16 @@
       <w:pPr>
         <w:pStyle w:val="Titre5"/>
       </w:pPr>
-      <w:bookmarkStart w:id="64" w:name="_Toc195501198"/>
-      <w:bookmarkStart w:id="65" w:name="_Toc204528698"/>
+      <w:bookmarkStart w:id="65" w:name="_Toc195501198"/>
+      <w:bookmarkStart w:id="66" w:name="_Toc204528698"/>
       <w:r>
         <w:t xml:space="preserve">Le </w:t>
       </w:r>
-      <w:bookmarkEnd w:id="64"/>
+      <w:bookmarkEnd w:id="65"/>
       <w:r>
         <w:t>JQOM (Java Query Object Model)</w:t>
       </w:r>
-      <w:bookmarkEnd w:id="65"/>
+      <w:bookmarkEnd w:id="66"/>
     </w:p>
     <w:p>
       <w:pPr>
@@ -8897,16 +8947,16 @@
       <w:pPr>
         <w:pStyle w:val="Titre5"/>
       </w:pPr>
-      <w:bookmarkStart w:id="66" w:name="_Toc195501197"/>
-      <w:bookmarkStart w:id="67" w:name="_Toc204528699"/>
+      <w:bookmarkStart w:id="67" w:name="_Toc195501197"/>
+      <w:bookmarkStart w:id="68" w:name="_Toc204528699"/>
       <w:r>
         <w:t xml:space="preserve">Le </w:t>
       </w:r>
-      <w:bookmarkEnd w:id="66"/>
+      <w:bookmarkEnd w:id="67"/>
       <w:r>
         <w:t>XPATH</w:t>
       </w:r>
-      <w:bookmarkEnd w:id="67"/>
+      <w:bookmarkEnd w:id="68"/>
     </w:p>
     <w:p>
       <w:r>
@@ -8918,13 +8968,13 @@
       <w:pPr>
         <w:pStyle w:val="Titre3"/>
       </w:pPr>
-      <w:bookmarkStart w:id="68" w:name="_Toc204528700"/>
-      <w:bookmarkStart w:id="69" w:name="_Toc204608254"/>
+      <w:bookmarkStart w:id="69" w:name="_Toc204528700"/>
+      <w:bookmarkStart w:id="70" w:name="_Toc204608254"/>
       <w:r>
         <w:t>Graphisme</w:t>
       </w:r>
-      <w:bookmarkEnd w:id="68"/>
       <w:bookmarkEnd w:id="69"/>
+      <w:bookmarkEnd w:id="70"/>
     </w:p>
     <w:p>
       <w:r>
@@ -8950,38 +9000,38 @@
       <w:pPr>
         <w:pStyle w:val="Titre2"/>
       </w:pPr>
-      <w:bookmarkStart w:id="70" w:name="_Toc204528701"/>
-      <w:bookmarkStart w:id="71" w:name="_Toc204608255"/>
+      <w:bookmarkStart w:id="71" w:name="_Toc204528701"/>
+      <w:bookmarkStart w:id="72" w:name="_Toc204608255"/>
       <w:r>
         <w:lastRenderedPageBreak/>
         <w:t>La mise en œuvre</w:t>
       </w:r>
-      <w:bookmarkEnd w:id="70"/>
       <w:bookmarkEnd w:id="71"/>
+      <w:bookmarkEnd w:id="72"/>
     </w:p>
     <w:p>
       <w:pPr>
         <w:pStyle w:val="Titre3"/>
       </w:pPr>
-      <w:bookmarkStart w:id="72" w:name="_Toc204528702"/>
-      <w:bookmarkStart w:id="73" w:name="_Toc204608256"/>
+      <w:bookmarkStart w:id="73" w:name="_Toc204528702"/>
+      <w:bookmarkStart w:id="74" w:name="_Toc204608256"/>
       <w:r>
         <w:t>Analyse et développement</w:t>
       </w:r>
-      <w:bookmarkEnd w:id="72"/>
       <w:bookmarkEnd w:id="73"/>
+      <w:bookmarkEnd w:id="74"/>
     </w:p>
     <w:p>
       <w:pPr>
         <w:pStyle w:val="Titre4"/>
       </w:pPr>
-      <w:bookmarkStart w:id="74" w:name="_Toc195501200"/>
-      <w:bookmarkStart w:id="75" w:name="_Toc204528703"/>
+      <w:bookmarkStart w:id="75" w:name="_Toc195501200"/>
+      <w:bookmarkStart w:id="76" w:name="_Toc204528703"/>
       <w:r>
         <w:t>FML</w:t>
       </w:r>
-      <w:bookmarkEnd w:id="74"/>
       <w:bookmarkEnd w:id="75"/>
+      <w:bookmarkEnd w:id="76"/>
     </w:p>
     <w:p>
       <w:pPr>
@@ -9304,19 +9354,32 @@
       <w:pPr>
         <w:pStyle w:val="Lgende"/>
       </w:pPr>
-      <w:bookmarkStart w:id="76" w:name="_Toc204528285"/>
-      <w:bookmarkStart w:id="77" w:name="_Ref201335276"/>
+      <w:bookmarkStart w:id="77" w:name="_Toc204528285"/>
+      <w:bookmarkStart w:id="78" w:name="_Ref201335276"/>
       <w:r>
         <w:t xml:space="preserve">Figure </w:t>
       </w:r>
-      <w:fldSimple w:instr=" SEQ Figure \* ARABIC ">
-        <w:r>
-          <w:rPr>
-            <w:noProof/>
-          </w:rPr>
-          <w:t>4</w:t>
-        </w:r>
-      </w:fldSimple>
+      <w:r>
+        <w:fldChar w:fldCharType="begin"/>
+      </w:r>
+      <w:r>
+        <w:instrText xml:space="preserve"> SEQ Figure \* ARABIC </w:instrText>
+      </w:r>
+      <w:r>
+        <w:fldChar w:fldCharType="separate"/>
+      </w:r>
+      <w:r>
+        <w:rPr>
+          <w:noProof/>
+        </w:rPr>
+        <w:t>4</w:t>
+      </w:r>
+      <w:r>
+        <w:rPr>
+          <w:noProof/>
+        </w:rPr>
+        <w:fldChar w:fldCharType="end"/>
+      </w:r>
       <w:r>
         <w:t xml:space="preserve"> -</w:t>
       </w:r>
@@ -9326,8 +9389,6 @@
       <w:r>
         <w:t>Visualisation de la mise en forme sous deux colonnes</w:t>
       </w:r>
-      <w:bookmarkStart w:id="78" w:name="_GoBack"/>
-      <w:bookmarkEnd w:id="76"/>
       <w:bookmarkEnd w:id="77"/>
       <w:bookmarkEnd w:id="78"/>
     </w:p>
@@ -9517,14 +9578,27 @@
             <w:r>
               <w:t xml:space="preserve">Figure </w:t>
             </w:r>
-            <w:fldSimple w:instr=" SEQ Figure \* ARABIC ">
-              <w:r>
-                <w:rPr>
-                  <w:noProof/>
-                </w:rPr>
-                <w:t>5</w:t>
-              </w:r>
-            </w:fldSimple>
+            <w:r>
+              <w:fldChar w:fldCharType="begin"/>
+            </w:r>
+            <w:r>
+              <w:instrText xml:space="preserve"> SEQ Figure \* ARABIC </w:instrText>
+            </w:r>
+            <w:r>
+              <w:fldChar w:fldCharType="separate"/>
+            </w:r>
+            <w:r>
+              <w:rPr>
+                <w:noProof/>
+              </w:rPr>
+              <w:t>5</w:t>
+            </w:r>
+            <w:r>
+              <w:rPr>
+                <w:noProof/>
+              </w:rPr>
+              <w:fldChar w:fldCharType="end"/>
+            </w:r>
             <w:r>
               <w:t xml:space="preserve"> - Bouton Facebook visible par la région lorraine</w:t>
             </w:r>
@@ -9545,14 +9619,27 @@
             <w:r>
               <w:t xml:space="preserve">Figure </w:t>
             </w:r>
-            <w:fldSimple w:instr=" SEQ Figure \* ARABIC ">
-              <w:r>
-                <w:rPr>
-                  <w:noProof/>
-                </w:rPr>
-                <w:t>6</w:t>
-              </w:r>
-            </w:fldSimple>
+            <w:r>
+              <w:fldChar w:fldCharType="begin"/>
+            </w:r>
+            <w:r>
+              <w:instrText xml:space="preserve"> SEQ Figure \* ARABIC </w:instrText>
+            </w:r>
+            <w:r>
+              <w:fldChar w:fldCharType="separate"/>
+            </w:r>
+            <w:r>
+              <w:rPr>
+                <w:noProof/>
+              </w:rPr>
+              <w:t>6</w:t>
+            </w:r>
+            <w:r>
+              <w:rPr>
+                <w:noProof/>
+              </w:rPr>
+              <w:fldChar w:fldCharType="end"/>
+            </w:r>
             <w:r>
               <w:t xml:space="preserve"> - Bouton Facebook visible par un internaute lambda</w:t>
             </w:r>
@@ -9863,14 +9950,27 @@
       <w:r>
         <w:t xml:space="preserve">Figure </w:t>
       </w:r>
-      <w:fldSimple w:instr=" SEQ Figure \* ARABIC ">
-        <w:r>
-          <w:rPr>
-            <w:noProof/>
-          </w:rPr>
-          <w:t>7</w:t>
-        </w:r>
-      </w:fldSimple>
+      <w:r>
+        <w:fldChar w:fldCharType="begin"/>
+      </w:r>
+      <w:r>
+        <w:instrText xml:space="preserve"> SEQ Figure \* ARABIC </w:instrText>
+      </w:r>
+      <w:r>
+        <w:fldChar w:fldCharType="separate"/>
+      </w:r>
+      <w:r>
+        <w:rPr>
+          <w:noProof/>
+        </w:rPr>
+        <w:t>7</w:t>
+      </w:r>
+      <w:r>
+        <w:rPr>
+          <w:noProof/>
+        </w:rPr>
+        <w:fldChar w:fldCharType="end"/>
+      </w:r>
       <w:r>
         <w:t xml:space="preserve"> - Schématisation de la problématique</w:t>
       </w:r>
@@ -10003,14 +10103,27 @@
       <w:r>
         <w:t xml:space="preserve">Figure </w:t>
       </w:r>
-      <w:fldSimple w:instr=" SEQ Figure \* ARABIC ">
-        <w:r>
-          <w:rPr>
-            <w:noProof/>
-          </w:rPr>
-          <w:t>8</w:t>
-        </w:r>
-      </w:fldSimple>
+      <w:r>
+        <w:fldChar w:fldCharType="begin"/>
+      </w:r>
+      <w:r>
+        <w:instrText xml:space="preserve"> SEQ Figure \* ARABIC </w:instrText>
+      </w:r>
+      <w:r>
+        <w:fldChar w:fldCharType="separate"/>
+      </w:r>
+      <w:r>
+        <w:rPr>
+          <w:noProof/>
+        </w:rPr>
+        <w:t>8</w:t>
+      </w:r>
+      <w:r>
+        <w:rPr>
+          <w:noProof/>
+        </w:rPr>
+        <w:fldChar w:fldCharType="end"/>
+      </w:r>
       <w:r>
         <w:t xml:space="preserve"> – Comportement classique de la fenêtre de commentaire après clic sur le bouton « J'aime »</w:t>
       </w:r>
@@ -10165,14 +10278,27 @@
       <w:r>
         <w:t xml:space="preserve">Figure </w:t>
       </w:r>
-      <w:fldSimple w:instr=" SEQ Figure \* ARABIC ">
-        <w:r>
-          <w:rPr>
-            <w:noProof/>
-          </w:rPr>
-          <w:t>9</w:t>
-        </w:r>
-      </w:fldSimple>
+      <w:r>
+        <w:fldChar w:fldCharType="begin"/>
+      </w:r>
+      <w:r>
+        <w:instrText xml:space="preserve"> SEQ Figure \* ARABIC </w:instrText>
+      </w:r>
+      <w:r>
+        <w:fldChar w:fldCharType="separate"/>
+      </w:r>
+      <w:r>
+        <w:rPr>
+          <w:noProof/>
+        </w:rPr>
+        <w:t>9</w:t>
+      </w:r>
+      <w:r>
+        <w:rPr>
+          <w:noProof/>
+        </w:rPr>
+        <w:fldChar w:fldCharType="end"/>
+      </w:r>
       <w:r>
         <w:t xml:space="preserve"> - Illustration de la méthode image</w:t>
       </w:r>
@@ -10388,14 +10514,27 @@
             <w:r>
               <w:t xml:space="preserve">Figure </w:t>
             </w:r>
-            <w:fldSimple w:instr=" SEQ Figure \* ARABIC ">
-              <w:r>
-                <w:rPr>
-                  <w:noProof/>
-                </w:rPr>
-                <w:t>10</w:t>
-              </w:r>
-            </w:fldSimple>
+            <w:r>
+              <w:fldChar w:fldCharType="begin"/>
+            </w:r>
+            <w:r>
+              <w:instrText xml:space="preserve"> SEQ Figure \* ARABIC </w:instrText>
+            </w:r>
+            <w:r>
+              <w:fldChar w:fldCharType="separate"/>
+            </w:r>
+            <w:r>
+              <w:rPr>
+                <w:noProof/>
+              </w:rPr>
+              <w:t>10</w:t>
+            </w:r>
+            <w:r>
+              <w:rPr>
+                <w:noProof/>
+              </w:rPr>
+              <w:fldChar w:fldCharType="end"/>
+            </w:r>
             <w:r>
               <w:t xml:space="preserve"> - Slider sans focus</w:t>
             </w:r>
@@ -10415,14 +10554,27 @@
             <w:r>
               <w:t xml:space="preserve">Figure </w:t>
             </w:r>
-            <w:fldSimple w:instr=" SEQ Figure \* ARABIC ">
-              <w:r>
-                <w:rPr>
-                  <w:noProof/>
-                </w:rPr>
-                <w:t>11</w:t>
-              </w:r>
-            </w:fldSimple>
+            <w:r>
+              <w:fldChar w:fldCharType="begin"/>
+            </w:r>
+            <w:r>
+              <w:instrText xml:space="preserve"> SEQ Figure \* ARABIC </w:instrText>
+            </w:r>
+            <w:r>
+              <w:fldChar w:fldCharType="separate"/>
+            </w:r>
+            <w:r>
+              <w:rPr>
+                <w:noProof/>
+              </w:rPr>
+              <w:t>11</w:t>
+            </w:r>
+            <w:r>
+              <w:rPr>
+                <w:noProof/>
+              </w:rPr>
+              <w:fldChar w:fldCharType="end"/>
+            </w:r>
             <w:r>
               <w:rPr>
                 <w:noProof/>
@@ -10560,14 +10712,30 @@
             <w:r>
               <w:t xml:space="preserve">Figure </w:t>
             </w:r>
-            <w:fldSimple w:instr=" SEQ Figure \* ARABIC ">
-              <w:r>
-                <w:rPr>
-                  <w:noProof/>
-                </w:rPr>
-                <w:t>12</w:t>
-              </w:r>
-            </w:fldSimple>
+            <w:r>
+              <w:fldChar w:fldCharType="begin"/>
+            </w:r>
+            <w:r>
+              <w:instrText xml:space="preserve"> SEQ Figure</w:instrText>
+            </w:r>
+            <w:r>
+              <w:instrText xml:space="preserve"> \* ARABIC </w:instrText>
+            </w:r>
+            <w:r>
+              <w:fldChar w:fldCharType="separate"/>
+            </w:r>
+            <w:r>
+              <w:rPr>
+                <w:noProof/>
+              </w:rPr>
+              <w:t>12</w:t>
+            </w:r>
+            <w:r>
+              <w:rPr>
+                <w:noProof/>
+              </w:rPr>
+              <w:fldChar w:fldCharType="end"/>
+            </w:r>
             <w:r>
               <w:t xml:space="preserve"> - Etat initial</w:t>
             </w:r>
@@ -10635,14 +10803,27 @@
             <w:r>
               <w:t xml:space="preserve">Figure </w:t>
             </w:r>
-            <w:fldSimple w:instr=" SEQ Figure \* ARABIC ">
-              <w:r>
-                <w:rPr>
-                  <w:noProof/>
-                </w:rPr>
-                <w:t>13</w:t>
-              </w:r>
-            </w:fldSimple>
+            <w:r>
+              <w:fldChar w:fldCharType="begin"/>
+            </w:r>
+            <w:r>
+              <w:instrText xml:space="preserve"> SEQ Figure \* ARABIC </w:instrText>
+            </w:r>
+            <w:r>
+              <w:fldChar w:fldCharType="separate"/>
+            </w:r>
+            <w:r>
+              <w:rPr>
+                <w:noProof/>
+              </w:rPr>
+              <w:t>13</w:t>
+            </w:r>
+            <w:r>
+              <w:rPr>
+                <w:noProof/>
+              </w:rPr>
+              <w:fldChar w:fldCharType="end"/>
+            </w:r>
             <w:r>
               <w:t xml:space="preserve"> - Le bandeau de navigation t1</w:t>
             </w:r>
@@ -10670,14 +10851,27 @@
             <w:r>
               <w:t xml:space="preserve">Figure </w:t>
             </w:r>
-            <w:fldSimple w:instr=" SEQ Figure \* ARABIC ">
-              <w:r>
-                <w:rPr>
-                  <w:noProof/>
-                </w:rPr>
-                <w:t>14</w:t>
-              </w:r>
-            </w:fldSimple>
+            <w:r>
+              <w:fldChar w:fldCharType="begin"/>
+            </w:r>
+            <w:r>
+              <w:instrText xml:space="preserve"> SEQ Figure \* ARABIC </w:instrText>
+            </w:r>
+            <w:r>
+              <w:fldChar w:fldCharType="separate"/>
+            </w:r>
+            <w:r>
+              <w:rPr>
+                <w:noProof/>
+              </w:rPr>
+              <w:t>14</w:t>
+            </w:r>
+            <w:r>
+              <w:rPr>
+                <w:noProof/>
+              </w:rPr>
+              <w:fldChar w:fldCharType="end"/>
+            </w:r>
             <w:r>
               <w:t xml:space="preserve"> - Le bandeau de navigation t2</w:t>
             </w:r>
@@ -10728,14 +10922,27 @@
       <w:r>
         <w:t xml:space="preserve">Figure </w:t>
       </w:r>
-      <w:fldSimple w:instr=" SEQ Figure \* ARABIC ">
-        <w:r>
-          <w:rPr>
-            <w:noProof/>
-          </w:rPr>
-          <w:t>15</w:t>
-        </w:r>
-      </w:fldSimple>
+      <w:r>
+        <w:fldChar w:fldCharType="begin"/>
+      </w:r>
+      <w:r>
+        <w:instrText xml:space="preserve"> SEQ Figure \* ARABIC </w:instrText>
+      </w:r>
+      <w:r>
+        <w:fldChar w:fldCharType="separate"/>
+      </w:r>
+      <w:r>
+        <w:rPr>
+          <w:noProof/>
+        </w:rPr>
+        <w:t>15</w:t>
+      </w:r>
+      <w:r>
+        <w:rPr>
+          <w:noProof/>
+        </w:rPr>
+        <w:fldChar w:fldCharType="end"/>
+      </w:r>
       <w:r>
         <w:t xml:space="preserve"> - Fonctionnement avec et sans JavaScript</w:t>
       </w:r>
@@ -10837,14 +11044,27 @@
       <w:r>
         <w:t xml:space="preserve">Figure </w:t>
       </w:r>
-      <w:fldSimple w:instr=" SEQ Figure \* ARABIC ">
-        <w:r>
-          <w:rPr>
-            <w:noProof/>
-          </w:rPr>
-          <w:t>16</w:t>
-        </w:r>
-      </w:fldSimple>
+      <w:r>
+        <w:fldChar w:fldCharType="begin"/>
+      </w:r>
+      <w:r>
+        <w:instrText xml:space="preserve"> SEQ Figure \* ARABIC </w:instrText>
+      </w:r>
+      <w:r>
+        <w:fldChar w:fldCharType="separate"/>
+      </w:r>
+      <w:r>
+        <w:rPr>
+          <w:noProof/>
+        </w:rPr>
+        <w:t>16</w:t>
+      </w:r>
+      <w:r>
+        <w:rPr>
+          <w:noProof/>
+        </w:rPr>
+        <w:fldChar w:fldCharType="end"/>
+      </w:r>
       <w:r>
         <w:t xml:space="preserve"> - Maquette de la barre</w:t>
       </w:r>
@@ -11080,14 +11300,27 @@
             <w:r>
               <w:t xml:space="preserve">Figure </w:t>
             </w:r>
-            <w:fldSimple w:instr=" SEQ Figure \* ARABIC ">
-              <w:r>
-                <w:rPr>
-                  <w:noProof/>
-                </w:rPr>
-                <w:t>17</w:t>
-              </w:r>
-            </w:fldSimple>
+            <w:r>
+              <w:fldChar w:fldCharType="begin"/>
+            </w:r>
+            <w:r>
+              <w:instrText xml:space="preserve"> SEQ Figure \* ARABIC </w:instrText>
+            </w:r>
+            <w:r>
+              <w:fldChar w:fldCharType="separate"/>
+            </w:r>
+            <w:r>
+              <w:rPr>
+                <w:noProof/>
+              </w:rPr>
+              <w:t>17</w:t>
+            </w:r>
+            <w:r>
+              <w:rPr>
+                <w:noProof/>
+              </w:rPr>
+              <w:fldChar w:fldCharType="end"/>
+            </w:r>
             <w:r>
               <w:t xml:space="preserve"> - Information visible avec JavaScript</w:t>
             </w:r>
@@ -11107,14 +11340,27 @@
             <w:r>
               <w:t xml:space="preserve">Figure </w:t>
             </w:r>
-            <w:fldSimple w:instr=" SEQ Figure \* ARABIC ">
-              <w:r>
-                <w:rPr>
-                  <w:noProof/>
-                </w:rPr>
-                <w:t>18</w:t>
-              </w:r>
-            </w:fldSimple>
+            <w:r>
+              <w:fldChar w:fldCharType="begin"/>
+            </w:r>
+            <w:r>
+              <w:instrText xml:space="preserve"> SEQ Figure \* ARABIC </w:instrText>
+            </w:r>
+            <w:r>
+              <w:fldChar w:fldCharType="separate"/>
+            </w:r>
+            <w:r>
+              <w:rPr>
+                <w:noProof/>
+              </w:rPr>
+              <w:t>18</w:t>
+            </w:r>
+            <w:r>
+              <w:rPr>
+                <w:noProof/>
+              </w:rPr>
+              <w:fldChar w:fldCharType="end"/>
+            </w:r>
             <w:r>
               <w:t xml:space="preserve"> - Information sans JavaScript</w:t>
             </w:r>
@@ -11302,14 +11548,27 @@
             <w:r>
               <w:t xml:space="preserve">Figure </w:t>
             </w:r>
-            <w:fldSimple w:instr=" SEQ Figure \* ARABIC ">
-              <w:r>
-                <w:rPr>
-                  <w:noProof/>
-                </w:rPr>
-                <w:t>19</w:t>
-              </w:r>
-            </w:fldSimple>
+            <w:r>
+              <w:fldChar w:fldCharType="begin"/>
+            </w:r>
+            <w:r>
+              <w:instrText xml:space="preserve"> SEQ Figure \* ARABIC </w:instrText>
+            </w:r>
+            <w:r>
+              <w:fldChar w:fldCharType="separate"/>
+            </w:r>
+            <w:r>
+              <w:rPr>
+                <w:noProof/>
+              </w:rPr>
+              <w:t>19</w:t>
+            </w:r>
+            <w:r>
+              <w:rPr>
+                <w:noProof/>
+              </w:rPr>
+              <w:fldChar w:fldCharType="end"/>
+            </w:r>
             <w:r>
               <w:t xml:space="preserve"> - Information avec JavaScript</w:t>
             </w:r>
@@ -11329,14 +11588,27 @@
             <w:r>
               <w:t xml:space="preserve">Figure </w:t>
             </w:r>
-            <w:fldSimple w:instr=" SEQ Figure \* ARABIC ">
-              <w:r>
-                <w:rPr>
-                  <w:noProof/>
-                </w:rPr>
-                <w:t>20</w:t>
-              </w:r>
-            </w:fldSimple>
+            <w:r>
+              <w:fldChar w:fldCharType="begin"/>
+            </w:r>
+            <w:r>
+              <w:instrText xml:space="preserve"> SEQ Figure \* ARABIC </w:instrText>
+            </w:r>
+            <w:r>
+              <w:fldChar w:fldCharType="separate"/>
+            </w:r>
+            <w:r>
+              <w:rPr>
+                <w:noProof/>
+              </w:rPr>
+              <w:t>20</w:t>
+            </w:r>
+            <w:r>
+              <w:rPr>
+                <w:noProof/>
+              </w:rPr>
+              <w:fldChar w:fldCharType="end"/>
+            </w:r>
             <w:r>
               <w:t xml:space="preserve"> - Information sans JavaScript</w:t>
             </w:r>
@@ -11418,14 +11690,27 @@
       <w:r>
         <w:t xml:space="preserve">Figure </w:t>
       </w:r>
-      <w:fldSimple w:instr=" SEQ Figure \* ARABIC ">
-        <w:r>
-          <w:rPr>
-            <w:noProof/>
-          </w:rPr>
-          <w:t>21</w:t>
-        </w:r>
-      </w:fldSimple>
+      <w:r>
+        <w:fldChar w:fldCharType="begin"/>
+      </w:r>
+      <w:r>
+        <w:instrText xml:space="preserve"> SEQ Figure \* ARABIC </w:instrText>
+      </w:r>
+      <w:r>
+        <w:fldChar w:fldCharType="separate"/>
+      </w:r>
+      <w:r>
+        <w:rPr>
+          <w:noProof/>
+        </w:rPr>
+        <w:t>21</w:t>
+      </w:r>
+      <w:r>
+        <w:rPr>
+          <w:noProof/>
+        </w:rPr>
+        <w:fldChar w:fldCharType="end"/>
+      </w:r>
       <w:r>
         <w:t xml:space="preserve"> - Entrée par cible</w:t>
       </w:r>
@@ -11446,14 +11731,27 @@
       <w:r>
         <w:t xml:space="preserve">Figure </w:t>
       </w:r>
-      <w:fldSimple w:instr=" SEQ Figure \* ARABIC ">
-        <w:r>
-          <w:rPr>
-            <w:noProof/>
-          </w:rPr>
-          <w:t>22</w:t>
-        </w:r>
-      </w:fldSimple>
+      <w:r>
+        <w:fldChar w:fldCharType="begin"/>
+      </w:r>
+      <w:r>
+        <w:instrText xml:space="preserve"> SEQ Figure \* ARABIC </w:instrText>
+      </w:r>
+      <w:r>
+        <w:fldChar w:fldCharType="separate"/>
+      </w:r>
+      <w:r>
+        <w:rPr>
+          <w:noProof/>
+        </w:rPr>
+        <w:t>22</w:t>
+      </w:r>
+      <w:r>
+        <w:rPr>
+          <w:noProof/>
+        </w:rPr>
+        <w:fldChar w:fldCharType="end"/>
+      </w:r>
       <w:r>
         <w:rPr>
           <w:noProof/>
@@ -11510,14 +11808,27 @@
             <w:r>
               <w:t xml:space="preserve">Figure </w:t>
             </w:r>
-            <w:fldSimple w:instr=" SEQ Figure \* ARABIC ">
-              <w:r>
-                <w:rPr>
-                  <w:noProof/>
-                </w:rPr>
-                <w:t>23</w:t>
-              </w:r>
-            </w:fldSimple>
+            <w:r>
+              <w:fldChar w:fldCharType="begin"/>
+            </w:r>
+            <w:r>
+              <w:instrText xml:space="preserve"> SEQ Figure \* ARABIC </w:instrText>
+            </w:r>
+            <w:r>
+              <w:fldChar w:fldCharType="separate"/>
+            </w:r>
+            <w:r>
+              <w:rPr>
+                <w:noProof/>
+              </w:rPr>
+              <w:t>23</w:t>
+            </w:r>
+            <w:r>
+              <w:rPr>
+                <w:noProof/>
+              </w:rPr>
+              <w:fldChar w:fldCharType="end"/>
+            </w:r>
             <w:r>
               <w:t xml:space="preserve"> - Ancien formulaire</w:t>
             </w:r>
@@ -11536,14 +11847,27 @@
             <w:r>
               <w:t xml:space="preserve">Figure </w:t>
             </w:r>
-            <w:fldSimple w:instr=" SEQ Figure \* ARABIC ">
-              <w:r>
-                <w:rPr>
-                  <w:noProof/>
-                </w:rPr>
-                <w:t>24</w:t>
-              </w:r>
-            </w:fldSimple>
+            <w:r>
+              <w:fldChar w:fldCharType="begin"/>
+            </w:r>
+            <w:r>
+              <w:instrText xml:space="preserve"> SEQ Figure \* ARABIC </w:instrText>
+            </w:r>
+            <w:r>
+              <w:fldChar w:fldCharType="separate"/>
+            </w:r>
+            <w:r>
+              <w:rPr>
+                <w:noProof/>
+              </w:rPr>
+              <w:t>24</w:t>
+            </w:r>
+            <w:r>
+              <w:rPr>
+                <w:noProof/>
+              </w:rPr>
+              <w:fldChar w:fldCharType="end"/>
+            </w:r>
             <w:r>
               <w:t xml:space="preserve"> - Nouveau formulaire</w:t>
             </w:r>
@@ -11587,14 +11911,27 @@
             <w:r>
               <w:t xml:space="preserve">Figure </w:t>
             </w:r>
-            <w:fldSimple w:instr=" SEQ Figure \* ARABIC ">
-              <w:r>
-                <w:rPr>
-                  <w:noProof/>
-                </w:rPr>
-                <w:t>25</w:t>
-              </w:r>
-            </w:fldSimple>
+            <w:r>
+              <w:fldChar w:fldCharType="begin"/>
+            </w:r>
+            <w:r>
+              <w:instrText xml:space="preserve"> SEQ Figure \* ARABIC </w:instrText>
+            </w:r>
+            <w:r>
+              <w:fldChar w:fldCharType="separate"/>
+            </w:r>
+            <w:r>
+              <w:rPr>
+                <w:noProof/>
+              </w:rPr>
+              <w:t>25</w:t>
+            </w:r>
+            <w:r>
+              <w:rPr>
+                <w:noProof/>
+              </w:rPr>
+              <w:fldChar w:fldCharType="end"/>
+            </w:r>
             <w:r>
               <w:t xml:space="preserve"> - Formulaire avec JavaScript désactivé</w:t>
             </w:r>
@@ -11628,14 +11965,27 @@
       <w:r>
         <w:t xml:space="preserve">Figure </w:t>
       </w:r>
-      <w:fldSimple w:instr=" SEQ Figure \* ARABIC ">
-        <w:r>
-          <w:rPr>
-            <w:noProof/>
-          </w:rPr>
-          <w:t>26</w:t>
-        </w:r>
-      </w:fldSimple>
+      <w:r>
+        <w:fldChar w:fldCharType="begin"/>
+      </w:r>
+      <w:r>
+        <w:instrText xml:space="preserve"> SEQ Figure \* ARABIC </w:instrText>
+      </w:r>
+      <w:r>
+        <w:fldChar w:fldCharType="separate"/>
+      </w:r>
+      <w:r>
+        <w:rPr>
+          <w:noProof/>
+        </w:rPr>
+        <w:t>26</w:t>
+      </w:r>
+      <w:r>
+        <w:rPr>
+          <w:noProof/>
+        </w:rPr>
+        <w:fldChar w:fldCharType="end"/>
+      </w:r>
       <w:r>
         <w:t xml:space="preserve"> - Espace privé</w:t>
       </w:r>
@@ -11733,14 +12083,27 @@
             <w:r>
               <w:t xml:space="preserve">Figure </w:t>
             </w:r>
-            <w:fldSimple w:instr=" SEQ Figure \* ARABIC ">
-              <w:r>
-                <w:rPr>
-                  <w:noProof/>
-                </w:rPr>
-                <w:t>27</w:t>
-              </w:r>
-            </w:fldSimple>
+            <w:r>
+              <w:fldChar w:fldCharType="begin"/>
+            </w:r>
+            <w:r>
+              <w:instrText xml:space="preserve"> SEQ Figure \* ARABIC </w:instrText>
+            </w:r>
+            <w:r>
+              <w:fldChar w:fldCharType="separate"/>
+            </w:r>
+            <w:r>
+              <w:rPr>
+                <w:noProof/>
+              </w:rPr>
+              <w:t>27</w:t>
+            </w:r>
+            <w:r>
+              <w:rPr>
+                <w:noProof/>
+              </w:rPr>
+              <w:fldChar w:fldCharType="end"/>
+            </w:r>
             <w:r>
               <w:t xml:space="preserve"> - Slider sans focus</w:t>
             </w:r>
@@ -11759,14 +12122,27 @@
             <w:r>
               <w:t xml:space="preserve">Figure </w:t>
             </w:r>
-            <w:fldSimple w:instr=" SEQ Figure \* ARABIC ">
-              <w:r>
-                <w:rPr>
-                  <w:noProof/>
-                </w:rPr>
-                <w:t>28</w:t>
-              </w:r>
-            </w:fldSimple>
+            <w:r>
+              <w:fldChar w:fldCharType="begin"/>
+            </w:r>
+            <w:r>
+              <w:instrText xml:space="preserve"> SEQ Figure \* ARABIC </w:instrText>
+            </w:r>
+            <w:r>
+              <w:fldChar w:fldCharType="separate"/>
+            </w:r>
+            <w:r>
+              <w:rPr>
+                <w:noProof/>
+              </w:rPr>
+              <w:t>28</w:t>
+            </w:r>
+            <w:r>
+              <w:rPr>
+                <w:noProof/>
+              </w:rPr>
+              <w:fldChar w:fldCharType="end"/>
+            </w:r>
             <w:r>
               <w:t xml:space="preserve"> - Slider avec focus sur un item</w:t>
             </w:r>
@@ -11824,14 +12200,27 @@
             <w:r>
               <w:t xml:space="preserve">Figure </w:t>
             </w:r>
-            <w:fldSimple w:instr=" SEQ Figure \* ARABIC ">
-              <w:r>
-                <w:rPr>
-                  <w:noProof/>
-                </w:rPr>
-                <w:t>29</w:t>
-              </w:r>
-            </w:fldSimple>
+            <w:r>
+              <w:fldChar w:fldCharType="begin"/>
+            </w:r>
+            <w:r>
+              <w:instrText xml:space="preserve"> SEQ Figure \* ARABIC </w:instrText>
+            </w:r>
+            <w:r>
+              <w:fldChar w:fldCharType="separate"/>
+            </w:r>
+            <w:r>
+              <w:rPr>
+                <w:noProof/>
+              </w:rPr>
+              <w:t>29</w:t>
+            </w:r>
+            <w:r>
+              <w:rPr>
+                <w:noProof/>
+              </w:rPr>
+              <w:fldChar w:fldCharType="end"/>
+            </w:r>
             <w:r>
               <w:t xml:space="preserve"> - Slider sans focus</w:t>
             </w:r>
@@ -11850,14 +12239,27 @@
             <w:r>
               <w:t xml:space="preserve">Figure </w:t>
             </w:r>
-            <w:fldSimple w:instr=" SEQ Figure \* ARABIC ">
-              <w:r>
-                <w:rPr>
-                  <w:noProof/>
-                </w:rPr>
-                <w:t>30</w:t>
-              </w:r>
-            </w:fldSimple>
+            <w:r>
+              <w:fldChar w:fldCharType="begin"/>
+            </w:r>
+            <w:r>
+              <w:instrText xml:space="preserve"> SEQ Figure \* ARABIC </w:instrText>
+            </w:r>
+            <w:r>
+              <w:fldChar w:fldCharType="separate"/>
+            </w:r>
+            <w:r>
+              <w:rPr>
+                <w:noProof/>
+              </w:rPr>
+              <w:t>30</w:t>
+            </w:r>
+            <w:r>
+              <w:rPr>
+                <w:noProof/>
+              </w:rPr>
+              <w:fldChar w:fldCharType="end"/>
+            </w:r>
             <w:r>
               <w:t xml:space="preserve"> - Slider avec focus sur un item</w:t>
             </w:r>
@@ -11936,14 +12338,27 @@
             <w:r>
               <w:t xml:space="preserve">Figure </w:t>
             </w:r>
-            <w:fldSimple w:instr=" SEQ Figure \* ARABIC ">
-              <w:r>
-                <w:rPr>
-                  <w:noProof/>
-                </w:rPr>
-                <w:t>31</w:t>
-              </w:r>
-            </w:fldSimple>
+            <w:r>
+              <w:fldChar w:fldCharType="begin"/>
+            </w:r>
+            <w:r>
+              <w:instrText xml:space="preserve"> SEQ Figure \* ARABIC </w:instrText>
+            </w:r>
+            <w:r>
+              <w:fldChar w:fldCharType="separate"/>
+            </w:r>
+            <w:r>
+              <w:rPr>
+                <w:noProof/>
+              </w:rPr>
+              <w:t>31</w:t>
+            </w:r>
+            <w:r>
+              <w:rPr>
+                <w:noProof/>
+              </w:rPr>
+              <w:fldChar w:fldCharType="end"/>
+            </w:r>
             <w:r>
               <w:t xml:space="preserve"> – Publicité non déployée</w:t>
             </w:r>
@@ -11962,14 +12377,27 @@
             <w:r>
               <w:t xml:space="preserve">Figure </w:t>
             </w:r>
-            <w:fldSimple w:instr=" SEQ Figure \* ARABIC ">
-              <w:r>
-                <w:rPr>
-                  <w:noProof/>
-                </w:rPr>
-                <w:t>32</w:t>
-              </w:r>
-            </w:fldSimple>
+            <w:r>
+              <w:fldChar w:fldCharType="begin"/>
+            </w:r>
+            <w:r>
+              <w:instrText xml:space="preserve"> SEQ Figure \* ARABIC </w:instrText>
+            </w:r>
+            <w:r>
+              <w:fldChar w:fldCharType="separate"/>
+            </w:r>
+            <w:r>
+              <w:rPr>
+                <w:noProof/>
+              </w:rPr>
+              <w:t>32</w:t>
+            </w:r>
+            <w:r>
+              <w:rPr>
+                <w:noProof/>
+              </w:rPr>
+              <w:fldChar w:fldCharType="end"/>
+            </w:r>
             <w:r>
               <w:t xml:space="preserve"> - Publicité déployée</w:t>
             </w:r>
@@ -12225,14 +12653,27 @@
             <w:r>
               <w:t xml:space="preserve">Figure </w:t>
             </w:r>
-            <w:fldSimple w:instr=" SEQ Figure \* ARABIC ">
-              <w:r>
-                <w:rPr>
-                  <w:noProof/>
-                </w:rPr>
-                <w:t>33</w:t>
-              </w:r>
-            </w:fldSimple>
+            <w:r>
+              <w:fldChar w:fldCharType="begin"/>
+            </w:r>
+            <w:r>
+              <w:instrText xml:space="preserve"> SEQ Figure \* ARABIC </w:instrText>
+            </w:r>
+            <w:r>
+              <w:fldChar w:fldCharType="separate"/>
+            </w:r>
+            <w:r>
+              <w:rPr>
+                <w:noProof/>
+              </w:rPr>
+              <w:t>33</w:t>
+            </w:r>
+            <w:r>
+              <w:rPr>
+                <w:noProof/>
+              </w:rPr>
+              <w:fldChar w:fldCharType="end"/>
+            </w:r>
             <w:r>
               <w:rPr>
                 <w:noProof/>
@@ -12255,14 +12696,27 @@
             <w:r>
               <w:t xml:space="preserve">Figure </w:t>
             </w:r>
-            <w:fldSimple w:instr=" SEQ Figure \* ARABIC ">
-              <w:r>
-                <w:rPr>
-                  <w:noProof/>
-                </w:rPr>
-                <w:t>34</w:t>
-              </w:r>
-            </w:fldSimple>
+            <w:r>
+              <w:fldChar w:fldCharType="begin"/>
+            </w:r>
+            <w:r>
+              <w:instrText xml:space="preserve"> SEQ Figure \* ARABIC </w:instrText>
+            </w:r>
+            <w:r>
+              <w:fldChar w:fldCharType="separate"/>
+            </w:r>
+            <w:r>
+              <w:rPr>
+                <w:noProof/>
+              </w:rPr>
+              <w:t>34</w:t>
+            </w:r>
+            <w:r>
+              <w:rPr>
+                <w:noProof/>
+              </w:rPr>
+              <w:fldChar w:fldCharType="end"/>
+            </w:r>
             <w:r>
               <w:t xml:space="preserve"> - Zone flottante dans une autre position</w:t>
             </w:r>
@@ -12300,11 +12754,7 @@
     </w:p>
     <w:p>
       <w:r>
-        <w:t xml:space="preserve">Cette fonctionnalité du portail des Lorrains est gérée par le système de portlet depuis la première version. Celle-ci se décompose en trois vues qui ont été mise à jour en fonction de la charte </w:t>
-      </w:r>
-      <w:r>
-        <w:lastRenderedPageBreak/>
-        <w:t>graphique des formulaires. La première est celle qui permet à un utilisateur de s’inscrire la newsletter.</w:t>
+        <w:t>Cette fonctionnalité du portail des Lorrains est gérée par le système de portlet depuis la première version. Celle-ci se décompose en trois vues qui ont été mise à jour en fonction de la charte graphique des formulaires. La première est celle qui permet à un utilisateur de s’inscrire la newsletter.</w:t>
       </w:r>
     </w:p>
     <w:p/>
@@ -12316,14 +12766,27 @@
       <w:r>
         <w:t xml:space="preserve">Figure </w:t>
       </w:r>
-      <w:fldSimple w:instr=" SEQ Figure \* ARABIC ">
-        <w:r>
-          <w:rPr>
-            <w:noProof/>
-          </w:rPr>
-          <w:t>35</w:t>
-        </w:r>
-      </w:fldSimple>
+      <w:r>
+        <w:fldChar w:fldCharType="begin"/>
+      </w:r>
+      <w:r>
+        <w:instrText xml:space="preserve"> SEQ Figure \* ARABIC </w:instrText>
+      </w:r>
+      <w:r>
+        <w:fldChar w:fldCharType="separate"/>
+      </w:r>
+      <w:r>
+        <w:rPr>
+          <w:noProof/>
+        </w:rPr>
+        <w:t>35</w:t>
+      </w:r>
+      <w:r>
+        <w:rPr>
+          <w:noProof/>
+        </w:rPr>
+        <w:fldChar w:fldCharType="end"/>
+      </w:r>
       <w:r>
         <w:t xml:space="preserve"> - Inscription à la newsletter</w:t>
       </w:r>
@@ -12344,14 +12807,27 @@
       <w:r>
         <w:t xml:space="preserve">Figure </w:t>
       </w:r>
-      <w:fldSimple w:instr=" SEQ Figure \* ARABIC ">
-        <w:r>
-          <w:rPr>
-            <w:noProof/>
-          </w:rPr>
-          <w:t>36</w:t>
-        </w:r>
-      </w:fldSimple>
+      <w:r>
+        <w:fldChar w:fldCharType="begin"/>
+      </w:r>
+      <w:r>
+        <w:instrText xml:space="preserve"> SEQ Figure \* ARABIC </w:instrText>
+      </w:r>
+      <w:r>
+        <w:fldChar w:fldCharType="separate"/>
+      </w:r>
+      <w:r>
+        <w:rPr>
+          <w:noProof/>
+        </w:rPr>
+        <w:t>36</w:t>
+      </w:r>
+      <w:r>
+        <w:rPr>
+          <w:noProof/>
+        </w:rPr>
+        <w:fldChar w:fldCharType="end"/>
+      </w:r>
       <w:r>
         <w:t xml:space="preserve"> - Administration de la newsletter</w:t>
       </w:r>
@@ -12374,14 +12850,27 @@
       <w:r>
         <w:t xml:space="preserve">Figure </w:t>
       </w:r>
-      <w:fldSimple w:instr=" SEQ Figure \* ARABIC ">
-        <w:r>
-          <w:rPr>
-            <w:noProof/>
-          </w:rPr>
-          <w:t>37</w:t>
-        </w:r>
-      </w:fldSimple>
+      <w:r>
+        <w:fldChar w:fldCharType="begin"/>
+      </w:r>
+      <w:r>
+        <w:instrText xml:space="preserve"> SEQ Figure \* ARABIC </w:instrText>
+      </w:r>
+      <w:r>
+        <w:fldChar w:fldCharType="separate"/>
+      </w:r>
+      <w:r>
+        <w:rPr>
+          <w:noProof/>
+        </w:rPr>
+        <w:t>37</w:t>
+      </w:r>
+      <w:r>
+        <w:rPr>
+          <w:noProof/>
+        </w:rPr>
+        <w:fldChar w:fldCharType="end"/>
+      </w:r>
       <w:bookmarkEnd w:id="160"/>
       <w:r>
         <w:t xml:space="preserve"> </w:t>
@@ -12420,14 +12909,27 @@
       <w:r>
         <w:t xml:space="preserve">Figure </w:t>
       </w:r>
-      <w:fldSimple w:instr=" SEQ Figure \* ARABIC ">
-        <w:r>
-          <w:rPr>
-            <w:noProof/>
-          </w:rPr>
-          <w:t>38</w:t>
-        </w:r>
-      </w:fldSimple>
+      <w:r>
+        <w:fldChar w:fldCharType="begin"/>
+      </w:r>
+      <w:r>
+        <w:instrText xml:space="preserve"> SEQ Figure \* ARABIC </w:instrText>
+      </w:r>
+      <w:r>
+        <w:fldChar w:fldCharType="separate"/>
+      </w:r>
+      <w:r>
+        <w:rPr>
+          <w:noProof/>
+        </w:rPr>
+        <w:t>38</w:t>
+      </w:r>
+      <w:r>
+        <w:rPr>
+          <w:noProof/>
+        </w:rPr>
+        <w:fldChar w:fldCharType="end"/>
+      </w:r>
       <w:bookmarkEnd w:id="165"/>
       <w:r>
         <w:t xml:space="preserve"> - Formulaire d'accès rapide à la newsletter</w:t>
@@ -12537,7 +13039,6 @@
     </w:p>
     <w:p>
       <w:r>
-        <w:lastRenderedPageBreak/>
         <w:t xml:space="preserve">Pour finir, une fois cet objet partagé, il faut récupérer les données à partir de la portlet et définir le bon affichage de formulaire c’est-à-dire le </w:t>
       </w:r>
       <w:r>
@@ -12614,14 +13115,27 @@
       <w:r>
         <w:t xml:space="preserve">Figure </w:t>
       </w:r>
-      <w:fldSimple w:instr=" SEQ Figure \* ARABIC ">
-        <w:r>
-          <w:rPr>
-            <w:noProof/>
-          </w:rPr>
-          <w:t>39</w:t>
-        </w:r>
-      </w:fldSimple>
+      <w:r>
+        <w:fldChar w:fldCharType="begin"/>
+      </w:r>
+      <w:r>
+        <w:instrText xml:space="preserve"> SEQ Figure \* ARABIC </w:instrText>
+      </w:r>
+      <w:r>
+        <w:fldChar w:fldCharType="separate"/>
+      </w:r>
+      <w:r>
+        <w:rPr>
+          <w:noProof/>
+        </w:rPr>
+        <w:t>39</w:t>
+      </w:r>
+      <w:r>
+        <w:rPr>
+          <w:noProof/>
+        </w:rPr>
+        <w:fldChar w:fldCharType="end"/>
+      </w:r>
       <w:r>
         <w:t xml:space="preserve"> - Communication formulaire / portlet</w:t>
       </w:r>
@@ -12684,14 +13198,27 @@
             <w:r>
               <w:t xml:space="preserve">Figure </w:t>
             </w:r>
-            <w:fldSimple w:instr=" SEQ Figure \* ARABIC ">
-              <w:r>
-                <w:rPr>
-                  <w:noProof/>
-                </w:rPr>
-                <w:t>40</w:t>
-              </w:r>
-            </w:fldSimple>
+            <w:r>
+              <w:fldChar w:fldCharType="begin"/>
+            </w:r>
+            <w:r>
+              <w:instrText xml:space="preserve"> SEQ Figure \* ARABIC </w:instrText>
+            </w:r>
+            <w:r>
+              <w:fldChar w:fldCharType="separate"/>
+            </w:r>
+            <w:r>
+              <w:rPr>
+                <w:noProof/>
+              </w:rPr>
+              <w:t>40</w:t>
+            </w:r>
+            <w:r>
+              <w:rPr>
+                <w:noProof/>
+              </w:rPr>
+              <w:fldChar w:fldCharType="end"/>
+            </w:r>
             <w:r>
               <w:t xml:space="preserve"> – Ancien formulaire résultat attendu</w:t>
             </w:r>
@@ -12710,14 +13237,27 @@
             <w:r>
               <w:t xml:space="preserve">Figure </w:t>
             </w:r>
-            <w:fldSimple w:instr=" SEQ Figure \* ARABIC ">
-              <w:r>
-                <w:rPr>
-                  <w:noProof/>
-                </w:rPr>
-                <w:t>41</w:t>
-              </w:r>
-            </w:fldSimple>
+            <w:r>
+              <w:fldChar w:fldCharType="begin"/>
+            </w:r>
+            <w:r>
+              <w:instrText xml:space="preserve"> SEQ Figure \* ARABIC </w:instrText>
+            </w:r>
+            <w:r>
+              <w:fldChar w:fldCharType="separate"/>
+            </w:r>
+            <w:r>
+              <w:rPr>
+                <w:noProof/>
+              </w:rPr>
+              <w:t>41</w:t>
+            </w:r>
+            <w:r>
+              <w:rPr>
+                <w:noProof/>
+              </w:rPr>
+              <w:fldChar w:fldCharType="end"/>
+            </w:r>
             <w:r>
               <w:t xml:space="preserve"> – Ancien formulaire résultat obtenu sur certains navigateurs</w:t>
             </w:r>
@@ -12752,14 +13292,27 @@
             <w:r>
               <w:t xml:space="preserve">Figure </w:t>
             </w:r>
-            <w:fldSimple w:instr=" SEQ Figure \* ARABIC ">
-              <w:r>
-                <w:rPr>
-                  <w:noProof/>
-                </w:rPr>
-                <w:t>42</w:t>
-              </w:r>
-            </w:fldSimple>
+            <w:r>
+              <w:fldChar w:fldCharType="begin"/>
+            </w:r>
+            <w:r>
+              <w:instrText xml:space="preserve"> SEQ Figure \* ARABIC </w:instrText>
+            </w:r>
+            <w:r>
+              <w:fldChar w:fldCharType="separate"/>
+            </w:r>
+            <w:r>
+              <w:rPr>
+                <w:noProof/>
+              </w:rPr>
+              <w:t>42</w:t>
+            </w:r>
+            <w:r>
+              <w:rPr>
+                <w:noProof/>
+              </w:rPr>
+              <w:fldChar w:fldCharType="end"/>
+            </w:r>
             <w:r>
               <w:t xml:space="preserve"> - </w:t>
             </w:r>
@@ -12790,11 +13343,7 @@
     </w:p>
     <w:p>
       <w:r>
-        <w:t xml:space="preserve">Il existe deux méthodes pour soumettre un formulaire de manière non intrusive. La méthode la plus répandue est d’utiliser le type « submit » de la balise « input ». La deuxième méthode, un peu moins </w:t>
-      </w:r>
-      <w:r>
-        <w:lastRenderedPageBreak/>
-        <w:t>connue, est d’utiliser le type « image » de la balise « input ». Ce type permet de soumettre un formulaire, au même titre que le « submit », mais il permet de définir l’apparence du bouton grâce à une image passée en attribut à cette balise. On peut aussi lui définir un attribut « alt » au cas où l’image n’est pas accessible.</w:t>
+        <w:t>Il existe deux méthodes pour soumettre un formulaire de manière non intrusive. La méthode la plus répandue est d’utiliser le type « submit » de la balise « input ». La deuxième méthode, un peu moins connue, est d’utiliser le type « image » de la balise « input ». Ce type permet de soumettre un formulaire, au même titre que le « submit », mais il permet de définir l’apparence du bouton grâce à une image passée en attribut à cette balise. On peut aussi lui définir un attribut « alt » au cas où l’image n’est pas accessible.</w:t>
       </w:r>
     </w:p>
     <w:p/>
@@ -12835,14 +13384,27 @@
             <w:r>
               <w:t xml:space="preserve">Figure </w:t>
             </w:r>
-            <w:fldSimple w:instr=" SEQ Figure \* ARABIC ">
-              <w:r>
-                <w:rPr>
-                  <w:noProof/>
-                </w:rPr>
-                <w:t>43</w:t>
-              </w:r>
-            </w:fldSimple>
+            <w:r>
+              <w:fldChar w:fldCharType="begin"/>
+            </w:r>
+            <w:r>
+              <w:instrText xml:space="preserve"> SEQ Figure \* ARABIC </w:instrText>
+            </w:r>
+            <w:r>
+              <w:fldChar w:fldCharType="separate"/>
+            </w:r>
+            <w:r>
+              <w:rPr>
+                <w:noProof/>
+              </w:rPr>
+              <w:t>43</w:t>
+            </w:r>
+            <w:r>
+              <w:rPr>
+                <w:noProof/>
+              </w:rPr>
+              <w:fldChar w:fldCharType="end"/>
+            </w:r>
             <w:r>
               <w:t xml:space="preserve"> – Aperçu du type « submit »</w:t>
             </w:r>
@@ -12861,14 +13423,30 @@
             <w:r>
               <w:t xml:space="preserve">Figure </w:t>
             </w:r>
-            <w:fldSimple w:instr=" SEQ Figure \* ARABIC ">
-              <w:r>
-                <w:rPr>
-                  <w:noProof/>
-                </w:rPr>
-                <w:t>44</w:t>
-              </w:r>
-            </w:fldSimple>
+            <w:r>
+              <w:fldChar w:fldCharType="begin"/>
+            </w:r>
+            <w:r>
+              <w:instrText xml:space="preserve"> SEQ Figure \* ARABIC</w:instrText>
+            </w:r>
+            <w:r>
+              <w:instrText xml:space="preserve"> </w:instrText>
+            </w:r>
+            <w:r>
+              <w:fldChar w:fldCharType="separate"/>
+            </w:r>
+            <w:r>
+              <w:rPr>
+                <w:noProof/>
+              </w:rPr>
+              <w:t>44</w:t>
+            </w:r>
+            <w:r>
+              <w:rPr>
+                <w:noProof/>
+              </w:rPr>
+              <w:fldChar w:fldCharType="end"/>
+            </w:r>
             <w:r>
               <w:t xml:space="preserve"> – Aperçu du type « image »</w:t>
             </w:r>
@@ -12918,14 +13496,27 @@
       <w:r>
         <w:t xml:space="preserve">Figure </w:t>
       </w:r>
-      <w:fldSimple w:instr=" SEQ Figure \* ARABIC ">
-        <w:r>
-          <w:rPr>
-            <w:noProof/>
-          </w:rPr>
-          <w:t>45</w:t>
-        </w:r>
-      </w:fldSimple>
+      <w:r>
+        <w:fldChar w:fldCharType="begin"/>
+      </w:r>
+      <w:r>
+        <w:instrText xml:space="preserve"> SEQ Figure \* ARABIC </w:instrText>
+      </w:r>
+      <w:r>
+        <w:fldChar w:fldCharType="separate"/>
+      </w:r>
+      <w:r>
+        <w:rPr>
+          <w:noProof/>
+        </w:rPr>
+        <w:t>45</w:t>
+      </w:r>
+      <w:r>
+        <w:rPr>
+          <w:noProof/>
+        </w:rPr>
+        <w:fldChar w:fldCharType="end"/>
+      </w:r>
       <w:r>
         <w:t xml:space="preserve"> - Nouvelle vue de l’actualité à la une</w:t>
       </w:r>
@@ -12985,14 +13576,27 @@
             <w:r>
               <w:t xml:space="preserve">Figure </w:t>
             </w:r>
-            <w:fldSimple w:instr=" SEQ Figure \* ARABIC ">
-              <w:r>
-                <w:rPr>
-                  <w:noProof/>
-                </w:rPr>
-                <w:t>46</w:t>
-              </w:r>
-            </w:fldSimple>
+            <w:r>
+              <w:fldChar w:fldCharType="begin"/>
+            </w:r>
+            <w:r>
+              <w:instrText xml:space="preserve"> SEQ Figure \* ARABIC </w:instrText>
+            </w:r>
+            <w:r>
+              <w:fldChar w:fldCharType="separate"/>
+            </w:r>
+            <w:r>
+              <w:rPr>
+                <w:noProof/>
+              </w:rPr>
+              <w:t>46</w:t>
+            </w:r>
+            <w:r>
+              <w:rPr>
+                <w:noProof/>
+              </w:rPr>
+              <w:fldChar w:fldCharType="end"/>
+            </w:r>
             <w:r>
               <w:t xml:space="preserve"> – Ancienne vue des « n » dernières actualités</w:t>
             </w:r>
@@ -13011,14 +13615,27 @@
             <w:r>
               <w:t xml:space="preserve">Figure </w:t>
             </w:r>
-            <w:fldSimple w:instr=" SEQ Figure \* ARABIC ">
-              <w:r>
-                <w:rPr>
-                  <w:noProof/>
-                </w:rPr>
-                <w:t>47</w:t>
-              </w:r>
-            </w:fldSimple>
+            <w:r>
+              <w:fldChar w:fldCharType="begin"/>
+            </w:r>
+            <w:r>
+              <w:instrText xml:space="preserve"> SEQ Figure \* ARABIC </w:instrText>
+            </w:r>
+            <w:r>
+              <w:fldChar w:fldCharType="separate"/>
+            </w:r>
+            <w:r>
+              <w:rPr>
+                <w:noProof/>
+              </w:rPr>
+              <w:t>47</w:t>
+            </w:r>
+            <w:r>
+              <w:rPr>
+                <w:noProof/>
+              </w:rPr>
+              <w:fldChar w:fldCharType="end"/>
+            </w:r>
             <w:r>
               <w:t xml:space="preserve"> – Nouvelle vue des « n » dernières actualités</w:t>
             </w:r>
@@ -13055,17 +13672,29 @@
       </w:pPr>
       <w:bookmarkStart w:id="182" w:name="_Toc204528329"/>
       <w:r>
-        <w:lastRenderedPageBreak/>
         <w:t xml:space="preserve">Figure </w:t>
       </w:r>
-      <w:fldSimple w:instr=" SEQ Figure \* ARABIC ">
-        <w:r>
-          <w:rPr>
-            <w:noProof/>
-          </w:rPr>
-          <w:t>48</w:t>
-        </w:r>
-      </w:fldSimple>
+      <w:r>
+        <w:fldChar w:fldCharType="begin"/>
+      </w:r>
+      <w:r>
+        <w:instrText xml:space="preserve"> SEQ Figure \* ARABIC </w:instrText>
+      </w:r>
+      <w:r>
+        <w:fldChar w:fldCharType="separate"/>
+      </w:r>
+      <w:r>
+        <w:rPr>
+          <w:noProof/>
+        </w:rPr>
+        <w:t>48</w:t>
+      </w:r>
+      <w:r>
+        <w:rPr>
+          <w:noProof/>
+        </w:rPr>
+        <w:fldChar w:fldCharType="end"/>
+      </w:r>
       <w:r>
         <w:t xml:space="preserve"> - Nouvelle vue des articles</w:t>
       </w:r>
@@ -13125,14 +13754,27 @@
             <w:r>
               <w:t xml:space="preserve">Figure </w:t>
             </w:r>
-            <w:fldSimple w:instr=" SEQ Figure \* ARABIC ">
-              <w:r>
-                <w:rPr>
-                  <w:noProof/>
-                </w:rPr>
-                <w:t>49</w:t>
-              </w:r>
-            </w:fldSimple>
+            <w:r>
+              <w:fldChar w:fldCharType="begin"/>
+            </w:r>
+            <w:r>
+              <w:instrText xml:space="preserve"> SEQ Figure \* ARABIC </w:instrText>
+            </w:r>
+            <w:r>
+              <w:fldChar w:fldCharType="separate"/>
+            </w:r>
+            <w:r>
+              <w:rPr>
+                <w:noProof/>
+              </w:rPr>
+              <w:t>49</w:t>
+            </w:r>
+            <w:r>
+              <w:rPr>
+                <w:noProof/>
+              </w:rPr>
+              <w:fldChar w:fldCharType="end"/>
+            </w:r>
             <w:r>
               <w:t xml:space="preserve"> – Ancienne actualité vidéo</w:t>
             </w:r>
@@ -13151,14 +13793,27 @@
             <w:r>
               <w:t xml:space="preserve">Figure </w:t>
             </w:r>
-            <w:fldSimple w:instr=" SEQ Figure \* ARABIC ">
-              <w:r>
-                <w:rPr>
-                  <w:noProof/>
-                </w:rPr>
-                <w:t>50</w:t>
-              </w:r>
-            </w:fldSimple>
+            <w:r>
+              <w:fldChar w:fldCharType="begin"/>
+            </w:r>
+            <w:r>
+              <w:instrText xml:space="preserve"> SEQ Figure \* ARABIC </w:instrText>
+            </w:r>
+            <w:r>
+              <w:fldChar w:fldCharType="separate"/>
+            </w:r>
+            <w:r>
+              <w:rPr>
+                <w:noProof/>
+              </w:rPr>
+              <w:t>50</w:t>
+            </w:r>
+            <w:r>
+              <w:rPr>
+                <w:noProof/>
+              </w:rPr>
+              <w:fldChar w:fldCharType="end"/>
+            </w:r>
             <w:r>
               <w:t xml:space="preserve"> – Nouvelle actualité vidéo</w:t>
             </w:r>
@@ -13211,14 +13866,27 @@
             <w:r>
               <w:t xml:space="preserve">Figure </w:t>
             </w:r>
-            <w:fldSimple w:instr=" SEQ Figure \* ARABIC ">
-              <w:r>
-                <w:rPr>
-                  <w:noProof/>
-                </w:rPr>
-                <w:t>51</w:t>
-              </w:r>
-            </w:fldSimple>
+            <w:r>
+              <w:fldChar w:fldCharType="begin"/>
+            </w:r>
+            <w:r>
+              <w:instrText xml:space="preserve"> SEQ Figure \* ARABIC </w:instrText>
+            </w:r>
+            <w:r>
+              <w:fldChar w:fldCharType="separate"/>
+            </w:r>
+            <w:r>
+              <w:rPr>
+                <w:noProof/>
+              </w:rPr>
+              <w:t>51</w:t>
+            </w:r>
+            <w:r>
+              <w:rPr>
+                <w:noProof/>
+              </w:rPr>
+              <w:fldChar w:fldCharType="end"/>
+            </w:r>
             <w:r>
               <w:t xml:space="preserve"> – Ancienne galerie</w:t>
             </w:r>
@@ -13237,14 +13905,27 @@
             <w:r>
               <w:t xml:space="preserve">Figure </w:t>
             </w:r>
-            <w:fldSimple w:instr=" SEQ Figure \* ARABIC ">
-              <w:r>
-                <w:rPr>
-                  <w:noProof/>
-                </w:rPr>
-                <w:t>52</w:t>
-              </w:r>
-            </w:fldSimple>
+            <w:r>
+              <w:fldChar w:fldCharType="begin"/>
+            </w:r>
+            <w:r>
+              <w:instrText xml:space="preserve"> SEQ Figure \* ARABIC </w:instrText>
+            </w:r>
+            <w:r>
+              <w:fldChar w:fldCharType="separate"/>
+            </w:r>
+            <w:r>
+              <w:rPr>
+                <w:noProof/>
+              </w:rPr>
+              <w:t>52</w:t>
+            </w:r>
+            <w:r>
+              <w:rPr>
+                <w:noProof/>
+              </w:rPr>
+              <w:fldChar w:fldCharType="end"/>
+            </w:r>
             <w:r>
               <w:t xml:space="preserve"> – Nouvelle galerie</w:t>
             </w:r>
@@ -13322,11 +14003,7 @@
         <w:commentReference w:id="191"/>
       </w:r>
       <w:r>
-        <w:t xml:space="preserve">. Reprise des développements à cause </w:t>
-      </w:r>
-      <w:r>
-        <w:lastRenderedPageBreak/>
-        <w:t>d’oublis d’exigences ou de fonctionnalités qui n’ont pas passé les tests. À titre d’exemple, les tests unitaires sur le module de publicité ont été réussis, mais n’ont pas tous été validés sur la plateforme de développement. En effet, la publicité ne s’affichait pas alors que la date de validité était vérifiée. Ceci était dû à un problème de conversion de la date du jour en date compréhensible par la JSTL</w:t>
+        <w:t>. Reprise des développements à cause d’oublis d’exigences ou de fonctionnalités qui n’ont pas passé les tests. À titre d’exemple, les tests unitaires sur le module de publicité ont été réussis, mais n’ont pas tous été validés sur la plateforme de développement. En effet, la publicité ne s’affichait pas alors que la date de validité était vérifiée. Ceci était dû à un problème de conversion de la date du jour en date compréhensible par la JSTL</w:t>
       </w:r>
       <w:r>
         <w:rPr>
@@ -13373,7 +14050,7 @@
       </w:pPr>
       <w:bookmarkStart w:id="195" w:name="_Toc204528757"/>
       <w:bookmarkStart w:id="196" w:name="_Toc204608259"/>
-      <w:bookmarkEnd w:id="22"/>
+      <w:bookmarkEnd w:id="23"/>
       <w:r>
         <w:t>Référencement et Accessibilité</w:t>
       </w:r>
@@ -13432,7 +14109,6 @@
     </w:p>
     <w:p>
       <w:r>
-        <w:lastRenderedPageBreak/>
         <w:t>Cette manière de procéder permet de conserver le code d’erreur 404, tout en proposant un contenu dynamique pour l’internaute et pour l’administrateur. Ce dernier aura ainsi l’occasion de personnaliser à souhait le contenu de la page d’erreur avec le contenu qu’il souhaite.</w:t>
       </w:r>
     </w:p>
@@ -13514,7 +14190,6 @@
       </w:pPr>
       <w:bookmarkStart w:id="201" w:name="_Toc204528762"/>
       <w:r>
-        <w:lastRenderedPageBreak/>
         <w:t>Image</w:t>
       </w:r>
       <w:bookmarkEnd w:id="201"/>
@@ -13952,7 +14627,6 @@
       <w:bookmarkStart w:id="205" w:name="_Toc204528766"/>
       <w:bookmarkStart w:id="206" w:name="_Toc204608260"/>
       <w:r>
-        <w:lastRenderedPageBreak/>
         <w:t>Conclusion</w:t>
       </w:r>
       <w:bookmarkEnd w:id="205"/>
@@ -13966,7 +14640,6 @@
       <w:bookmarkStart w:id="207" w:name="_Toc204528767"/>
       <w:bookmarkStart w:id="208" w:name="_Toc204608261"/>
       <w:r>
-        <w:lastRenderedPageBreak/>
         <w:t>Table des Annexes</w:t>
       </w:r>
       <w:bookmarkEnd w:id="207"/>
@@ -14189,7 +14862,6 @@
       <w:bookmarkStart w:id="211" w:name="_Ref324364880"/>
       <w:bookmarkStart w:id="212" w:name="_Ref324364919"/>
       <w:r>
-        <w:lastRenderedPageBreak/>
         <w:t>Annexe</w:t>
       </w:r>
       <w:bookmarkEnd w:id="209"/>
@@ -14215,14 +14887,27 @@
       <w:r>
         <w:t xml:space="preserve">Annexe </w:t>
       </w:r>
-      <w:fldSimple w:instr=" SEQ Annexe \* roman ">
-        <w:r>
-          <w:rPr>
-            <w:noProof/>
-          </w:rPr>
-          <w:t>i</w:t>
-        </w:r>
-      </w:fldSimple>
+      <w:r>
+        <w:fldChar w:fldCharType="begin"/>
+      </w:r>
+      <w:r>
+        <w:instrText xml:space="preserve"> SEQ Annexe \* roman </w:instrText>
+      </w:r>
+      <w:r>
+        <w:fldChar w:fldCharType="separate"/>
+      </w:r>
+      <w:r>
+        <w:rPr>
+          <w:noProof/>
+        </w:rPr>
+        <w:t>i</w:t>
+      </w:r>
+      <w:r>
+        <w:rPr>
+          <w:noProof/>
+        </w:rPr>
+        <w:fldChar w:fldCharType="end"/>
+      </w:r>
       <w:r>
         <w:t xml:space="preserve"> - Commentaire jour à jour</w:t>
       </w:r>
@@ -16101,7 +16786,6 @@
                 <w:sz w:val="24"/>
                 <w:szCs w:val="24"/>
               </w:rPr>
-              <w:lastRenderedPageBreak/>
               <w:t>03-avr-12</w:t>
             </w:r>
           </w:p>
@@ -17657,7 +18341,6 @@
                 <w:sz w:val="24"/>
                 <w:szCs w:val="24"/>
               </w:rPr>
-              <w:lastRenderedPageBreak/>
               <w:t>20-avr-12</w:t>
             </w:r>
           </w:p>
@@ -19299,7 +19982,6 @@
                 <w:sz w:val="24"/>
                 <w:szCs w:val="24"/>
               </w:rPr>
-              <w:lastRenderedPageBreak/>
               <w:t>09-mai-</w:t>
             </w:r>
             <w:r>
@@ -20714,7 +21396,6 @@
                 <w:sz w:val="24"/>
                 <w:szCs w:val="24"/>
               </w:rPr>
-              <w:lastRenderedPageBreak/>
               <w:t>25-mai-12</w:t>
             </w:r>
           </w:p>
@@ -22379,7 +23060,6 @@
                 <w:sz w:val="24"/>
                 <w:szCs w:val="24"/>
               </w:rPr>
-              <w:lastRenderedPageBreak/>
               <w:t>13-juin-12</w:t>
             </w:r>
           </w:p>
@@ -23129,7 +23809,6 @@
                 <w:sz w:val="24"/>
                 <w:szCs w:val="24"/>
               </w:rPr>
-              <w:lastRenderedPageBreak/>
               <w:t>03-juil-12</w:t>
             </w:r>
           </w:p>
@@ -23879,7 +24558,6 @@
                 <w:sz w:val="24"/>
                 <w:szCs w:val="24"/>
               </w:rPr>
-              <w:lastRenderedPageBreak/>
               <w:t>23-juil-12</w:t>
             </w:r>
           </w:p>
@@ -24629,7 +25307,6 @@
                 <w:sz w:val="24"/>
                 <w:szCs w:val="24"/>
               </w:rPr>
-              <w:lastRenderedPageBreak/>
               <w:t>10-août-12</w:t>
             </w:r>
           </w:p>
@@ -25379,7 +26056,6 @@
                 <w:sz w:val="24"/>
                 <w:szCs w:val="24"/>
               </w:rPr>
-              <w:lastRenderedPageBreak/>
               <w:t>30-août-12</w:t>
             </w:r>
           </w:p>
@@ -26002,17 +26678,29 @@
       <w:bookmarkStart w:id="227" w:name="_Toc204528770"/>
       <w:bookmarkStart w:id="228" w:name="_Toc204608264"/>
       <w:r>
-        <w:lastRenderedPageBreak/>
         <w:t xml:space="preserve">Annexe </w:t>
       </w:r>
-      <w:fldSimple w:instr=" SEQ Annexe \* roman ">
-        <w:r>
-          <w:rPr>
-            <w:noProof/>
-          </w:rPr>
-          <w:t>ii</w:t>
-        </w:r>
-      </w:fldSimple>
+      <w:r>
+        <w:fldChar w:fldCharType="begin"/>
+      </w:r>
+      <w:r>
+        <w:instrText xml:space="preserve"> SEQ Annexe \* roman </w:instrText>
+      </w:r>
+      <w:r>
+        <w:fldChar w:fldCharType="separate"/>
+      </w:r>
+      <w:r>
+        <w:rPr>
+          <w:noProof/>
+        </w:rPr>
+        <w:t>ii</w:t>
+      </w:r>
+      <w:r>
+        <w:rPr>
+          <w:noProof/>
+        </w:rPr>
+        <w:fldChar w:fldCharType="end"/>
+      </w:r>
       <w:r>
         <w:t xml:space="preserve"> - Maquette du portail des Lorrains v2</w:t>
       </w:r>
@@ -26028,17 +26716,29 @@
       <w:bookmarkStart w:id="230" w:name="_Toc204528771"/>
       <w:bookmarkStart w:id="231" w:name="_Toc204608265"/>
       <w:r>
-        <w:lastRenderedPageBreak/>
         <w:t xml:space="preserve">Annexe </w:t>
       </w:r>
-      <w:fldSimple w:instr=" SEQ Annexe \* roman ">
-        <w:r>
-          <w:rPr>
-            <w:noProof/>
-          </w:rPr>
-          <w:t>iii</w:t>
-        </w:r>
-      </w:fldSimple>
+      <w:r>
+        <w:fldChar w:fldCharType="begin"/>
+      </w:r>
+      <w:r>
+        <w:instrText xml:space="preserve"> SEQ Annexe \* roman </w:instrText>
+      </w:r>
+      <w:r>
+        <w:fldChar w:fldCharType="separate"/>
+      </w:r>
+      <w:r>
+        <w:rPr>
+          <w:noProof/>
+        </w:rPr>
+        <w:t>iii</w:t>
+      </w:r>
+      <w:r>
+        <w:rPr>
+          <w:noProof/>
+        </w:rPr>
+        <w:fldChar w:fldCharType="end"/>
+      </w:r>
       <w:r>
         <w:t xml:space="preserve"> - Autre</w:t>
       </w:r>
@@ -26072,7 +26772,6 @@
       <w:bookmarkStart w:id="232" w:name="_Toc204528772"/>
       <w:bookmarkStart w:id="233" w:name="_Toc204608266"/>
       <w:r>
-        <w:lastRenderedPageBreak/>
         <w:t>Table des matières</w:t>
       </w:r>
       <w:bookmarkEnd w:id="232"/>
@@ -28523,7 +29222,6 @@
         <w:rPr>
           <w:noProof/>
         </w:rPr>
-        <w:lastRenderedPageBreak/>
         <w:t>Barre permanente</w:t>
       </w:r>
       <w:r>
@@ -31388,7 +32086,6 @@
         <w:rPr>
           <w:noProof/>
         </w:rPr>
-        <w:lastRenderedPageBreak/>
         <w:t>Conclusion</w:t>
       </w:r>
       <w:r>
@@ -31943,7 +32640,7 @@
         <w:rFonts w:ascii="Times New Roman" w:hAnsi="Times New Roman" w:cs="Times New Roman"/>
         <w:noProof/>
       </w:rPr>
-      <w:t>16</w:t>
+      <w:t>1</w:t>
     </w:r>
     <w:r>
       <w:rPr>
@@ -31980,7 +32677,7 @@
         <w:rFonts w:ascii="Times New Roman" w:hAnsi="Times New Roman" w:cs="Times New Roman"/>
         <w:noProof/>
       </w:rPr>
-      <w:t>52</w:t>
+      <w:t>28</w:t>
     </w:r>
     <w:r>
       <w:rPr>
@@ -46332,7 +47029,7 @@
 </file>
 
 <file path=customXml/itemProps1.xml><?xml version="1.0" encoding="utf-8"?>
-<ds:datastoreItem xmlns:ds="http://schemas.openxmlformats.org/officeDocument/2006/customXml" ds:itemID="{65E0BCAE-B76F-2942-A5D1-E19E0D954069}">
+<ds:datastoreItem xmlns:ds="http://schemas.openxmlformats.org/officeDocument/2006/customXml" ds:itemID="{746D55B3-44D4-DF4D-859F-B89D9CF60FC4}">
   <ds:schemaRefs>
     <ds:schemaRef ds:uri="http://schemas.openxmlformats.org/officeDocument/2006/bibliography"/>
   </ds:schemaRefs>

</xml_diff>